<commit_message>
Edits made by liz or by me in response to liz's suggestions
</commit_message>
<xml_diff>
--- a/second-edition/nostarch/odt/chapter11.docx
+++ b/second-edition/nostarch/odt/chapter11.docx
@@ -1594,8 +1594,8 @@
           <w:szCs w:val="36"/>
         </w:rPr>
       </w:pPr>
-      <w:bookmarkStart w:id="3" w:name="how-to-write-tests"/>
-      <w:bookmarkStart w:id="4" w:name="_Toc485369469"/>
+      <w:bookmarkStart w:id="3" w:name="_Toc485369469"/>
+      <w:bookmarkStart w:id="4" w:name="how-to-write-tests"/>
       <w:bookmarkEnd w:id="3"/>
       <w:bookmarkEnd w:id="4"/>
       <w:r>
@@ -1812,8 +1812,8 @@
           <w:szCs w:val="27"/>
         </w:rPr>
       </w:pPr>
-      <w:bookmarkStart w:id="5" w:name="the-anatomy-of-a-test-function"/>
-      <w:bookmarkStart w:id="6" w:name="_Toc485369470"/>
+      <w:bookmarkStart w:id="5" w:name="_Toc485369470"/>
+      <w:bookmarkStart w:id="6" w:name="the-anatomy-of-a-test-function"/>
       <w:bookmarkEnd w:id="5"/>
       <w:bookmarkEnd w:id="6"/>
       <w:r>
@@ -4864,7 +4864,17 @@
       </w:pPr>
       <w:r>
         <w:rPr/>
-        <w:t>test tests::smaller_can_hold_larger ... ok</w:t>
+        <w:t>test tests::smaller_can</w:t>
+      </w:r>
+      <w:ins w:id="32" w:author="Carol Nichols" w:date="2017-07-09T21:01:00Z">
+        <w:r>
+          <w:rPr/>
+          <w:t>not</w:t>
+        </w:r>
+      </w:ins>
+      <w:r>
+        <w:rPr/>
+        <w:t>_hold_larger ... ok</w:t>
       </w:r>
     </w:p>
     <w:p>
@@ -6180,8 +6190,8 @@
           <w:szCs w:val="27"/>
         </w:rPr>
       </w:pPr>
-      <w:bookmarkStart w:id="11" w:name="custom-failure-messages"/>
-      <w:bookmarkStart w:id="12" w:name="_Toc485369473"/>
+      <w:bookmarkStart w:id="11" w:name="_Toc485369473"/>
+      <w:bookmarkStart w:id="12" w:name="custom-failure-messages"/>
       <w:bookmarkEnd w:id="11"/>
       <w:bookmarkEnd w:id="12"/>
       <w:r>
@@ -6923,13 +6933,13 @@
         <w:rPr/>
         <w:t>thread 'tests::greeting_contains_name' panicked at '</w:t>
       </w:r>
-      <w:del w:id="32" w:author="Carol Nichols" w:date="2017-07-09T20:14:00Z">
+      <w:del w:id="33" w:author="Carol Nichols" w:date="2017-07-09T20:14:00Z">
         <w:r>
           <w:rPr/>
           <w:delText>Result</w:delText>
         </w:r>
       </w:del>
-      <w:ins w:id="33" w:author="Carol Nichols" w:date="2017-07-09T20:14:00Z">
+      <w:ins w:id="34" w:author="Carol Nichols" w:date="2017-07-09T20:14:00Z">
         <w:r>
           <w:rPr/>
           <w:t>Greeting</w:t>
@@ -7089,7 +7099,7 @@
         </w:rPr>
         <w:t>, to our test function. This attribute makes a test pass if the code inside the function panics, and the test will fail if the code inside the function does</w:t>
       </w:r>
-      <w:del w:id="34" w:author="Carol Nichols" w:date="2017-07-09T20:15:00Z">
+      <w:del w:id="35" w:author="Carol Nichols" w:date="2017-07-09T20:15:00Z">
         <w:r>
           <w:rPr>
             <w:rFonts w:eastAsia="Microsoft YaHei"/>
@@ -7097,7 +7107,7 @@
           <w:delText xml:space="preserve"> non</w:delText>
         </w:r>
       </w:del>
-      <w:ins w:id="35" w:author="Carol Nichols" w:date="2017-07-09T20:15:00Z">
+      <w:ins w:id="36" w:author="Carol Nichols" w:date="2017-07-09T20:15:00Z">
         <w:r>
           <w:rPr>
             <w:rFonts w:eastAsia="Microsoft YaHei"/>
@@ -7293,7 +7303,7 @@
         <w:rPr/>
         <w:t xml:space="preserve">            </w:t>
       </w:r>
-      <w:del w:id="36" w:author="Carol Nichols" w:date="2017-07-09T20:15:00Z">
+      <w:del w:id="37" w:author="Carol Nichols" w:date="2017-07-09T20:15:00Z">
         <w:r>
           <w:rPr/>
           <w:delText xml:space="preserve">value: </w:delText>
@@ -7303,7 +7313,7 @@
         <w:rPr/>
         <w:t>value</w:t>
       </w:r>
-      <w:del w:id="37" w:author="Carol Nichols" w:date="2017-07-09T20:15:00Z">
+      <w:del w:id="38" w:author="Carol Nichols" w:date="2017-07-09T20:15:00Z">
         <w:r>
           <w:rPr/>
           <w:delText>,</w:delText>
@@ -7653,501 +7663,6 @@
       <w:r>
         <w:rPr/>
         <w:t>panic!("Guess value must be between 1 and 100, got {}.", value);</w:t>
-      </w:r>
-    </w:p>
-    <w:p>
-      <w:pPr>
-        <w:pStyle w:val="CodeB"/>
-        <w:rPr/>
-      </w:pPr>
-      <w:r>
-        <w:rPr/>
-        <w:t xml:space="preserve">        </w:t>
-      </w:r>
-      <w:r>
-        <w:rPr/>
-        <w:t>}</w:t>
-      </w:r>
-    </w:p>
-    <w:p>
-      <w:pPr>
-        <w:pStyle w:val="CodeB"/>
-        <w:rPr/>
-      </w:pPr>
-      <w:r>
-        <w:rPr/>
-      </w:r>
-    </w:p>
-    <w:p>
-      <w:pPr>
-        <w:pStyle w:val="CodeB"/>
-        <w:rPr/>
-      </w:pPr>
-      <w:r>
-        <w:rPr/>
-        <w:t xml:space="preserve">        </w:t>
-      </w:r>
-      <w:r>
-        <w:rPr/>
-        <w:t>Guess {</w:t>
-      </w:r>
-    </w:p>
-    <w:p>
-      <w:pPr>
-        <w:pStyle w:val="CodeB"/>
-        <w:rPr/>
-      </w:pPr>
-      <w:r>
-        <w:rPr/>
-        <w:t xml:space="preserve">            </w:t>
-      </w:r>
-      <w:r>
-        <w:rPr/>
-        <w:t>value</w:t>
-      </w:r>
-      <w:del w:id="38" w:author="Carol Nichols" w:date="2017-07-09T20:15:00Z">
-        <w:r>
-          <w:rPr/>
-          <w:delText>: value,</w:delText>
-        </w:r>
-      </w:del>
-    </w:p>
-    <w:p>
-      <w:pPr>
-        <w:pStyle w:val="CodeB"/>
-        <w:rPr/>
-      </w:pPr>
-      <w:r>
-        <w:rPr/>
-        <w:t xml:space="preserve">        </w:t>
-      </w:r>
-      <w:r>
-        <w:rPr/>
-        <w:t>}</w:t>
-      </w:r>
-    </w:p>
-    <w:p>
-      <w:pPr>
-        <w:pStyle w:val="CodeB"/>
-        <w:rPr/>
-      </w:pPr>
-      <w:r>
-        <w:rPr/>
-        <w:t xml:space="preserve">    </w:t>
-      </w:r>
-      <w:r>
-        <w:rPr/>
-        <w:t>}</w:t>
-      </w:r>
-    </w:p>
-    <w:p>
-      <w:pPr>
-        <w:pStyle w:val="CodeC"/>
-        <w:rPr/>
-      </w:pPr>
-      <w:r>
-        <w:rPr/>
-        <w:t>}</w:t>
-      </w:r>
-    </w:p>
-    <w:p>
-      <w:pPr>
-        <w:pStyle w:val="Body"/>
-        <w:rPr>
-          <w:rFonts w:eastAsia="Microsoft YaHei"/>
-        </w:rPr>
-      </w:pPr>
-      <w:r>
-        <w:rPr>
-          <w:rFonts w:eastAsia="Microsoft YaHei"/>
-        </w:rPr>
-        <w:t>If we run the test from Listing 11-8, it will fail:</w:t>
-      </w:r>
-    </w:p>
-    <w:p>
-      <w:pPr>
-        <w:pStyle w:val="CodeA"/>
-        <w:rPr/>
-      </w:pPr>
-      <w:r>
-        <w:rPr/>
-        <w:t>running 1 test</w:t>
-      </w:r>
-    </w:p>
-    <w:p>
-      <w:pPr>
-        <w:pStyle w:val="CodeB"/>
-        <w:rPr/>
-      </w:pPr>
-      <w:r>
-        <w:rPr/>
-        <w:t>test tests::greater_than_100 ... FAILED</w:t>
-      </w:r>
-    </w:p>
-    <w:p>
-      <w:pPr>
-        <w:pStyle w:val="CodeB"/>
-        <w:rPr/>
-      </w:pPr>
-      <w:r>
-        <w:rPr/>
-      </w:r>
-    </w:p>
-    <w:p>
-      <w:pPr>
-        <w:pStyle w:val="CodeB"/>
-        <w:rPr/>
-      </w:pPr>
-      <w:r>
-        <w:rPr/>
-        <w:t>failures:</w:t>
-      </w:r>
-    </w:p>
-    <w:p>
-      <w:pPr>
-        <w:pStyle w:val="CodeB"/>
-        <w:rPr/>
-      </w:pPr>
-      <w:r>
-        <w:rPr/>
-      </w:r>
-    </w:p>
-    <w:p>
-      <w:pPr>
-        <w:pStyle w:val="CodeB"/>
-        <w:rPr/>
-      </w:pPr>
-      <w:r>
-        <w:rPr/>
-        <w:t>failures:</w:t>
-      </w:r>
-    </w:p>
-    <w:p>
-      <w:pPr>
-        <w:pStyle w:val="CodeB"/>
-        <w:rPr/>
-      </w:pPr>
-      <w:r>
-        <w:rPr/>
-        <w:t xml:space="preserve">    </w:t>
-      </w:r>
-      <w:r>
-        <w:rPr/>
-        <w:t>tests::greater_than_100</w:t>
-      </w:r>
-    </w:p>
-    <w:p>
-      <w:pPr>
-        <w:pStyle w:val="CodeB"/>
-        <w:rPr/>
-      </w:pPr>
-      <w:r>
-        <w:rPr/>
-      </w:r>
-    </w:p>
-    <w:p>
-      <w:pPr>
-        <w:pStyle w:val="CodeC"/>
-        <w:rPr/>
-      </w:pPr>
-      <w:r>
-        <w:rPr/>
-        <w:t>test result: FAILED. 0 passed; 1 failed; 0 ignored; 0 measured</w:t>
-      </w:r>
-    </w:p>
-    <w:p>
-      <w:pPr>
-        <w:pStyle w:val="Body"/>
-        <w:rPr>
-          <w:rFonts w:eastAsia="Microsoft YaHei"/>
-        </w:rPr>
-      </w:pPr>
-      <w:r>
-        <w:rPr>
-          <w:rFonts w:eastAsia="Microsoft YaHei"/>
-        </w:rPr>
-        <w:t xml:space="preserve">We don’t get a very helpful message in this case, but once we look at the test function, we can see that it’s annotated with </w:t>
-      </w:r>
-      <w:r>
-        <w:rPr>
-          <w:rStyle w:val="Literal"/>
-        </w:rPr>
-        <w:t>#[should_panic]</w:t>
-      </w:r>
-      <w:r>
-        <w:rPr>
-          <w:rFonts w:eastAsia="Microsoft YaHei"/>
-        </w:rPr>
-        <w:t xml:space="preserve">. The failure we got means that the code in the function, </w:t>
-      </w:r>
-      <w:r>
-        <w:rPr>
-          <w:rStyle w:val="Literal"/>
-        </w:rPr>
-        <w:t>Guess::new(200)</w:t>
-      </w:r>
-      <w:r>
-        <w:rPr>
-          <w:rFonts w:eastAsia="Microsoft YaHei"/>
-        </w:rPr>
-        <w:t>, did not cause a panic.</w:t>
-      </w:r>
-    </w:p>
-    <w:p>
-      <w:pPr>
-        <w:pStyle w:val="Body"/>
-        <w:rPr>
-          <w:rFonts w:eastAsia="Microsoft YaHei"/>
-        </w:rPr>
-      </w:pPr>
-      <w:r>
-        <w:rPr>
-          <w:rStyle w:val="Literal"/>
-        </w:rPr>
-        <w:t>should_panic</w:t>
-      </w:r>
-      <w:r>
-        <w:rPr>
-          <w:rFonts w:eastAsia="Microsoft YaHei"/>
-        </w:rPr>
-        <w:t xml:space="preserve"> tests can be imprecise, however, because they only tell us that the code has caused some panic. A </w:t>
-      </w:r>
-      <w:r>
-        <w:rPr>
-          <w:rStyle w:val="Literal"/>
-        </w:rPr>
-        <w:t>should_panic</w:t>
-      </w:r>
-      <w:r>
-        <w:rPr>
-          <w:rFonts w:eastAsia="Microsoft YaHei"/>
-        </w:rPr>
-        <w:t xml:space="preserve"> test would pass even if the test panics for a different reason than the one we were expecting to happen. To make </w:t>
-      </w:r>
-      <w:r>
-        <w:rPr>
-          <w:rStyle w:val="Literal"/>
-        </w:rPr>
-        <w:t>should_panic</w:t>
-      </w:r>
-      <w:r>
-        <w:rPr>
-          <w:rFonts w:eastAsia="Microsoft YaHei"/>
-        </w:rPr>
-        <w:t xml:space="preserve"> tests more precise, we can add an optional </w:t>
-      </w:r>
-      <w:r>
-        <w:rPr>
-          <w:rStyle w:val="Literal"/>
-        </w:rPr>
-        <w:t>expected</w:t>
-      </w:r>
-      <w:r>
-        <w:rPr>
-          <w:rFonts w:eastAsia="Microsoft YaHei"/>
-        </w:rPr>
-        <w:t xml:space="preserve"> parameter to the </w:t>
-      </w:r>
-      <w:r>
-        <w:rPr>
-          <w:rStyle w:val="Literal"/>
-        </w:rPr>
-        <w:t>should_panic</w:t>
-      </w:r>
-      <w:r>
-        <w:rPr>
-          <w:rFonts w:eastAsia="Microsoft YaHei"/>
-        </w:rPr>
-        <w:t xml:space="preserve"> attribute. The test harness will make sure that the failure message contains the provided text. For example, consider the modified code for </w:t>
-      </w:r>
-      <w:r>
-        <w:rPr>
-          <w:rStyle w:val="Literal"/>
-        </w:rPr>
-        <w:t>Guess</w:t>
-      </w:r>
-      <w:r>
-        <w:rPr>
-          <w:rFonts w:eastAsia="Microsoft YaHei"/>
-        </w:rPr>
-        <w:t xml:space="preserve"> in Listing 11-9 where the </w:t>
-      </w:r>
-      <w:r>
-        <w:rPr>
-          <w:rStyle w:val="Literal"/>
-        </w:rPr>
-        <w:t>new</w:t>
-      </w:r>
-      <w:r>
-        <w:rPr>
-          <w:rFonts w:eastAsia="Microsoft YaHei"/>
-        </w:rPr>
-        <w:t xml:space="preserve"> function panics with different messages depending on whether the value was too small or too large:</w:t>
-      </w:r>
-    </w:p>
-    <w:p>
-      <w:pPr>
-        <w:pStyle w:val="ProductionDirective"/>
-        <w:rPr>
-          <w:rFonts w:eastAsia="Microsoft YaHei"/>
-        </w:rPr>
-      </w:pPr>
-      <w:r>
-        <w:rPr>
-          <w:rFonts w:eastAsia="Microsoft YaHei"/>
-        </w:rPr>
-        <w:t>Filename: src/lib.rs</w:t>
-      </w:r>
-    </w:p>
-    <w:p>
-      <w:pPr>
-        <w:pStyle w:val="CodeA"/>
-        <w:rPr/>
-      </w:pPr>
-      <w:r>
-        <w:rPr/>
-        <w:t>struct Guess {</w:t>
-      </w:r>
-    </w:p>
-    <w:p>
-      <w:pPr>
-        <w:pStyle w:val="CodeB"/>
-        <w:rPr/>
-      </w:pPr>
-      <w:r>
-        <w:rPr/>
-        <w:t xml:space="preserve">    </w:t>
-      </w:r>
-      <w:r>
-        <w:rPr/>
-        <w:t>value: u32,</w:t>
-      </w:r>
-    </w:p>
-    <w:p>
-      <w:pPr>
-        <w:pStyle w:val="CodeB"/>
-        <w:rPr/>
-      </w:pPr>
-      <w:r>
-        <w:rPr/>
-        <w:t>}</w:t>
-      </w:r>
-    </w:p>
-    <w:p>
-      <w:pPr>
-        <w:pStyle w:val="CodeB"/>
-        <w:rPr/>
-      </w:pPr>
-      <w:r>
-        <w:rPr/>
-      </w:r>
-    </w:p>
-    <w:p>
-      <w:pPr>
-        <w:pStyle w:val="CodeB"/>
-        <w:rPr/>
-      </w:pPr>
-      <w:r>
-        <w:rPr/>
-        <w:t>impl Guess {</w:t>
-      </w:r>
-    </w:p>
-    <w:p>
-      <w:pPr>
-        <w:pStyle w:val="CodeB"/>
-        <w:rPr/>
-      </w:pPr>
-      <w:r>
-        <w:rPr/>
-        <w:t xml:space="preserve">    </w:t>
-      </w:r>
-      <w:r>
-        <w:rPr/>
-        <w:t>pub fn new(value: u32) -&gt; Guess {</w:t>
-      </w:r>
-    </w:p>
-    <w:p>
-      <w:pPr>
-        <w:pStyle w:val="CodeB"/>
-        <w:rPr/>
-      </w:pPr>
-      <w:r>
-        <w:rPr/>
-        <w:t xml:space="preserve">        </w:t>
-      </w:r>
-      <w:r>
-        <w:rPr/>
-        <w:t>if value &lt; 1 {</w:t>
-      </w:r>
-    </w:p>
-    <w:p>
-      <w:pPr>
-        <w:pStyle w:val="CodeB"/>
-        <w:rPr/>
-      </w:pPr>
-      <w:r>
-        <w:rPr/>
-        <w:t xml:space="preserve">            </w:t>
-      </w:r>
-      <w:r>
-        <w:rPr/>
-        <w:t>panic!("Guess value must be greater than or equal to 1, got {}.",</w:t>
-      </w:r>
-    </w:p>
-    <w:p>
-      <w:pPr>
-        <w:pStyle w:val="CodeB"/>
-        <w:rPr/>
-      </w:pPr>
-      <w:r>
-        <w:rPr/>
-        <w:t xml:space="preserve">                   </w:t>
-      </w:r>
-      <w:r>
-        <w:rPr/>
-        <w:t>value);</w:t>
-      </w:r>
-    </w:p>
-    <w:p>
-      <w:pPr>
-        <w:pStyle w:val="CodeB"/>
-        <w:rPr/>
-      </w:pPr>
-      <w:r>
-        <w:rPr/>
-        <w:t xml:space="preserve">        </w:t>
-      </w:r>
-      <w:r>
-        <w:rPr/>
-        <w:t>} else if value &gt; 100 {</w:t>
-      </w:r>
-    </w:p>
-    <w:p>
-      <w:pPr>
-        <w:pStyle w:val="CodeB"/>
-        <w:rPr/>
-      </w:pPr>
-      <w:r>
-        <w:rPr/>
-        <w:t xml:space="preserve">            </w:t>
-      </w:r>
-      <w:r>
-        <w:rPr/>
-        <w:t>panic!("Guess value must be less than or equal to 100, got {}.",</w:t>
-      </w:r>
-    </w:p>
-    <w:p>
-      <w:pPr>
-        <w:pStyle w:val="CodeB"/>
-        <w:rPr/>
-      </w:pPr>
-      <w:r>
-        <w:rPr/>
-        <w:t xml:space="preserve">                   </w:t>
-      </w:r>
-      <w:r>
-        <w:rPr/>
-        <w:t>value);</w:t>
       </w:r>
     </w:p>
     <w:p>
@@ -8237,6 +7752,501 @@
     </w:p>
     <w:p>
       <w:pPr>
+        <w:pStyle w:val="CodeC"/>
+        <w:rPr/>
+      </w:pPr>
+      <w:r>
+        <w:rPr/>
+        <w:t>}</w:t>
+      </w:r>
+    </w:p>
+    <w:p>
+      <w:pPr>
+        <w:pStyle w:val="Body"/>
+        <w:rPr>
+          <w:rFonts w:eastAsia="Microsoft YaHei"/>
+        </w:rPr>
+      </w:pPr>
+      <w:r>
+        <w:rPr>
+          <w:rFonts w:eastAsia="Microsoft YaHei"/>
+        </w:rPr>
+        <w:t>If we run the test from Listing 11-8, it will fail:</w:t>
+      </w:r>
+    </w:p>
+    <w:p>
+      <w:pPr>
+        <w:pStyle w:val="CodeA"/>
+        <w:rPr/>
+      </w:pPr>
+      <w:r>
+        <w:rPr/>
+        <w:t>running 1 test</w:t>
+      </w:r>
+    </w:p>
+    <w:p>
+      <w:pPr>
+        <w:pStyle w:val="CodeB"/>
+        <w:rPr/>
+      </w:pPr>
+      <w:r>
+        <w:rPr/>
+        <w:t>test tests::greater_than_100 ... FAILED</w:t>
+      </w:r>
+    </w:p>
+    <w:p>
+      <w:pPr>
+        <w:pStyle w:val="CodeB"/>
+        <w:rPr/>
+      </w:pPr>
+      <w:r>
+        <w:rPr/>
+      </w:r>
+    </w:p>
+    <w:p>
+      <w:pPr>
+        <w:pStyle w:val="CodeB"/>
+        <w:rPr/>
+      </w:pPr>
+      <w:r>
+        <w:rPr/>
+        <w:t>failures:</w:t>
+      </w:r>
+    </w:p>
+    <w:p>
+      <w:pPr>
+        <w:pStyle w:val="CodeB"/>
+        <w:rPr/>
+      </w:pPr>
+      <w:r>
+        <w:rPr/>
+      </w:r>
+    </w:p>
+    <w:p>
+      <w:pPr>
+        <w:pStyle w:val="CodeB"/>
+        <w:rPr/>
+      </w:pPr>
+      <w:r>
+        <w:rPr/>
+        <w:t>failures:</w:t>
+      </w:r>
+    </w:p>
+    <w:p>
+      <w:pPr>
+        <w:pStyle w:val="CodeB"/>
+        <w:rPr/>
+      </w:pPr>
+      <w:r>
+        <w:rPr/>
+        <w:t xml:space="preserve">    </w:t>
+      </w:r>
+      <w:r>
+        <w:rPr/>
+        <w:t>tests::greater_than_100</w:t>
+      </w:r>
+    </w:p>
+    <w:p>
+      <w:pPr>
+        <w:pStyle w:val="CodeB"/>
+        <w:rPr/>
+      </w:pPr>
+      <w:r>
+        <w:rPr/>
+      </w:r>
+    </w:p>
+    <w:p>
+      <w:pPr>
+        <w:pStyle w:val="CodeC"/>
+        <w:rPr/>
+      </w:pPr>
+      <w:r>
+        <w:rPr/>
+        <w:t>test result: FAILED. 0 passed; 1 failed; 0 ignored; 0 measured</w:t>
+      </w:r>
+    </w:p>
+    <w:p>
+      <w:pPr>
+        <w:pStyle w:val="Body"/>
+        <w:rPr>
+          <w:rFonts w:eastAsia="Microsoft YaHei"/>
+        </w:rPr>
+      </w:pPr>
+      <w:r>
+        <w:rPr>
+          <w:rFonts w:eastAsia="Microsoft YaHei"/>
+        </w:rPr>
+        <w:t xml:space="preserve">We don’t get a very helpful message in this case, but once we look at the test function, we can see that it’s annotated with </w:t>
+      </w:r>
+      <w:r>
+        <w:rPr>
+          <w:rStyle w:val="Literal"/>
+        </w:rPr>
+        <w:t>#[should_panic]</w:t>
+      </w:r>
+      <w:r>
+        <w:rPr>
+          <w:rFonts w:eastAsia="Microsoft YaHei"/>
+        </w:rPr>
+        <w:t xml:space="preserve">. The failure we got means that the code in the function, </w:t>
+      </w:r>
+      <w:r>
+        <w:rPr>
+          <w:rStyle w:val="Literal"/>
+        </w:rPr>
+        <w:t>Guess::new(200)</w:t>
+      </w:r>
+      <w:r>
+        <w:rPr>
+          <w:rFonts w:eastAsia="Microsoft YaHei"/>
+        </w:rPr>
+        <w:t>, did not cause a panic.</w:t>
+      </w:r>
+    </w:p>
+    <w:p>
+      <w:pPr>
+        <w:pStyle w:val="Body"/>
+        <w:rPr>
+          <w:rFonts w:eastAsia="Microsoft YaHei"/>
+        </w:rPr>
+      </w:pPr>
+      <w:r>
+        <w:rPr>
+          <w:rStyle w:val="Literal"/>
+        </w:rPr>
+        <w:t>should_panic</w:t>
+      </w:r>
+      <w:r>
+        <w:rPr>
+          <w:rFonts w:eastAsia="Microsoft YaHei"/>
+        </w:rPr>
+        <w:t xml:space="preserve"> tests can be imprecise, however, because they only tell us that the code has caused some panic. A </w:t>
+      </w:r>
+      <w:r>
+        <w:rPr>
+          <w:rStyle w:val="Literal"/>
+        </w:rPr>
+        <w:t>should_panic</w:t>
+      </w:r>
+      <w:r>
+        <w:rPr>
+          <w:rFonts w:eastAsia="Microsoft YaHei"/>
+        </w:rPr>
+        <w:t xml:space="preserve"> test would pass even if the test panics for a different reason than the one we were expecting to happen. To make </w:t>
+      </w:r>
+      <w:r>
+        <w:rPr>
+          <w:rStyle w:val="Literal"/>
+        </w:rPr>
+        <w:t>should_panic</w:t>
+      </w:r>
+      <w:r>
+        <w:rPr>
+          <w:rFonts w:eastAsia="Microsoft YaHei"/>
+        </w:rPr>
+        <w:t xml:space="preserve"> tests more precise, we can add an optional </w:t>
+      </w:r>
+      <w:r>
+        <w:rPr>
+          <w:rStyle w:val="Literal"/>
+        </w:rPr>
+        <w:t>expected</w:t>
+      </w:r>
+      <w:r>
+        <w:rPr>
+          <w:rFonts w:eastAsia="Microsoft YaHei"/>
+        </w:rPr>
+        <w:t xml:space="preserve"> parameter to the </w:t>
+      </w:r>
+      <w:r>
+        <w:rPr>
+          <w:rStyle w:val="Literal"/>
+        </w:rPr>
+        <w:t>should_panic</w:t>
+      </w:r>
+      <w:r>
+        <w:rPr>
+          <w:rFonts w:eastAsia="Microsoft YaHei"/>
+        </w:rPr>
+        <w:t xml:space="preserve"> attribute. The test harness will make sure that the failure message contains the provided text. For example, consider the modified code for </w:t>
+      </w:r>
+      <w:r>
+        <w:rPr>
+          <w:rStyle w:val="Literal"/>
+        </w:rPr>
+        <w:t>Guess</w:t>
+      </w:r>
+      <w:r>
+        <w:rPr>
+          <w:rFonts w:eastAsia="Microsoft YaHei"/>
+        </w:rPr>
+        <w:t xml:space="preserve"> in Listing 11-9 where the </w:t>
+      </w:r>
+      <w:r>
+        <w:rPr>
+          <w:rStyle w:val="Literal"/>
+        </w:rPr>
+        <w:t>new</w:t>
+      </w:r>
+      <w:r>
+        <w:rPr>
+          <w:rFonts w:eastAsia="Microsoft YaHei"/>
+        </w:rPr>
+        <w:t xml:space="preserve"> function panics with different messages depending on whether the value was too small or too large:</w:t>
+      </w:r>
+    </w:p>
+    <w:p>
+      <w:pPr>
+        <w:pStyle w:val="ProductionDirective"/>
+        <w:rPr>
+          <w:rFonts w:eastAsia="Microsoft YaHei"/>
+        </w:rPr>
+      </w:pPr>
+      <w:r>
+        <w:rPr>
+          <w:rFonts w:eastAsia="Microsoft YaHei"/>
+        </w:rPr>
+        <w:t>Filename: src/lib.rs</w:t>
+      </w:r>
+    </w:p>
+    <w:p>
+      <w:pPr>
+        <w:pStyle w:val="CodeA"/>
+        <w:rPr/>
+      </w:pPr>
+      <w:r>
+        <w:rPr/>
+        <w:t>struct Guess {</w:t>
+      </w:r>
+    </w:p>
+    <w:p>
+      <w:pPr>
+        <w:pStyle w:val="CodeB"/>
+        <w:rPr/>
+      </w:pPr>
+      <w:r>
+        <w:rPr/>
+        <w:t xml:space="preserve">    </w:t>
+      </w:r>
+      <w:r>
+        <w:rPr/>
+        <w:t>value: u32,</w:t>
+      </w:r>
+    </w:p>
+    <w:p>
+      <w:pPr>
+        <w:pStyle w:val="CodeB"/>
+        <w:rPr/>
+      </w:pPr>
+      <w:r>
+        <w:rPr/>
+        <w:t>}</w:t>
+      </w:r>
+    </w:p>
+    <w:p>
+      <w:pPr>
+        <w:pStyle w:val="CodeB"/>
+        <w:rPr/>
+      </w:pPr>
+      <w:r>
+        <w:rPr/>
+      </w:r>
+    </w:p>
+    <w:p>
+      <w:pPr>
+        <w:pStyle w:val="CodeB"/>
+        <w:rPr/>
+      </w:pPr>
+      <w:r>
+        <w:rPr/>
+        <w:t>impl Guess {</w:t>
+      </w:r>
+    </w:p>
+    <w:p>
+      <w:pPr>
+        <w:pStyle w:val="CodeB"/>
+        <w:rPr/>
+      </w:pPr>
+      <w:r>
+        <w:rPr/>
+        <w:t xml:space="preserve">    </w:t>
+      </w:r>
+      <w:r>
+        <w:rPr/>
+        <w:t>pub fn new(value: u32) -&gt; Guess {</w:t>
+      </w:r>
+    </w:p>
+    <w:p>
+      <w:pPr>
+        <w:pStyle w:val="CodeB"/>
+        <w:rPr/>
+      </w:pPr>
+      <w:r>
+        <w:rPr/>
+        <w:t xml:space="preserve">        </w:t>
+      </w:r>
+      <w:r>
+        <w:rPr/>
+        <w:t>if value &lt; 1 {</w:t>
+      </w:r>
+    </w:p>
+    <w:p>
+      <w:pPr>
+        <w:pStyle w:val="CodeB"/>
+        <w:rPr/>
+      </w:pPr>
+      <w:r>
+        <w:rPr/>
+        <w:t xml:space="preserve">            </w:t>
+      </w:r>
+      <w:r>
+        <w:rPr/>
+        <w:t>panic!("Guess value must be greater than or equal to 1, got {}.",</w:t>
+      </w:r>
+    </w:p>
+    <w:p>
+      <w:pPr>
+        <w:pStyle w:val="CodeB"/>
+        <w:rPr/>
+      </w:pPr>
+      <w:r>
+        <w:rPr/>
+        <w:t xml:space="preserve">                   </w:t>
+      </w:r>
+      <w:r>
+        <w:rPr/>
+        <w:t>value);</w:t>
+      </w:r>
+    </w:p>
+    <w:p>
+      <w:pPr>
+        <w:pStyle w:val="CodeB"/>
+        <w:rPr/>
+      </w:pPr>
+      <w:r>
+        <w:rPr/>
+        <w:t xml:space="preserve">        </w:t>
+      </w:r>
+      <w:r>
+        <w:rPr/>
+        <w:t>} else if value &gt; 100 {</w:t>
+      </w:r>
+    </w:p>
+    <w:p>
+      <w:pPr>
+        <w:pStyle w:val="CodeB"/>
+        <w:rPr/>
+      </w:pPr>
+      <w:r>
+        <w:rPr/>
+        <w:t xml:space="preserve">            </w:t>
+      </w:r>
+      <w:r>
+        <w:rPr/>
+        <w:t>panic!("Guess value must be less than or equal to 100, got {}.",</w:t>
+      </w:r>
+    </w:p>
+    <w:p>
+      <w:pPr>
+        <w:pStyle w:val="CodeB"/>
+        <w:rPr/>
+      </w:pPr>
+      <w:r>
+        <w:rPr/>
+        <w:t xml:space="preserve">                   </w:t>
+      </w:r>
+      <w:r>
+        <w:rPr/>
+        <w:t>value);</w:t>
+      </w:r>
+    </w:p>
+    <w:p>
+      <w:pPr>
+        <w:pStyle w:val="CodeB"/>
+        <w:rPr/>
+      </w:pPr>
+      <w:r>
+        <w:rPr/>
+        <w:t xml:space="preserve">        </w:t>
+      </w:r>
+      <w:r>
+        <w:rPr/>
+        <w:t>}</w:t>
+      </w:r>
+    </w:p>
+    <w:p>
+      <w:pPr>
+        <w:pStyle w:val="CodeB"/>
+        <w:rPr/>
+      </w:pPr>
+      <w:r>
+        <w:rPr/>
+      </w:r>
+    </w:p>
+    <w:p>
+      <w:pPr>
+        <w:pStyle w:val="CodeB"/>
+        <w:rPr/>
+      </w:pPr>
+      <w:r>
+        <w:rPr/>
+        <w:t xml:space="preserve">        </w:t>
+      </w:r>
+      <w:r>
+        <w:rPr/>
+        <w:t>Guess {</w:t>
+      </w:r>
+    </w:p>
+    <w:p>
+      <w:pPr>
+        <w:pStyle w:val="CodeB"/>
+        <w:rPr/>
+      </w:pPr>
+      <w:r>
+        <w:rPr/>
+        <w:t xml:space="preserve">            </w:t>
+      </w:r>
+      <w:r>
+        <w:rPr/>
+        <w:t>value</w:t>
+      </w:r>
+      <w:del w:id="40" w:author="Carol Nichols" w:date="2017-07-09T20:15:00Z">
+        <w:r>
+          <w:rPr/>
+          <w:delText>: value,</w:delText>
+        </w:r>
+      </w:del>
+    </w:p>
+    <w:p>
+      <w:pPr>
+        <w:pStyle w:val="CodeB"/>
+        <w:rPr/>
+      </w:pPr>
+      <w:r>
+        <w:rPr/>
+        <w:t xml:space="preserve">        </w:t>
+      </w:r>
+      <w:r>
+        <w:rPr/>
+        <w:t>}</w:t>
+      </w:r>
+    </w:p>
+    <w:p>
+      <w:pPr>
+        <w:pStyle w:val="CodeB"/>
+        <w:rPr/>
+      </w:pPr>
+      <w:r>
+        <w:rPr/>
+        <w:t xml:space="preserve">    </w:t>
+      </w:r>
+      <w:r>
+        <w:rPr/>
+        <w:t>}</w:t>
+      </w:r>
+    </w:p>
+    <w:p>
+      <w:pPr>
         <w:pStyle w:val="CodeB"/>
         <w:rPr/>
       </w:pPr>
@@ -8864,8 +8874,8 @@
           <w:szCs w:val="36"/>
         </w:rPr>
       </w:pPr>
-      <w:bookmarkStart w:id="15" w:name="controlling-how-tests-are-run"/>
-      <w:bookmarkStart w:id="16" w:name="_Toc485369475"/>
+      <w:bookmarkStart w:id="15" w:name="_Toc485369475"/>
+      <w:bookmarkStart w:id="16" w:name="controlling-how-tests-are-run"/>
       <w:bookmarkEnd w:id="15"/>
       <w:bookmarkEnd w:id="16"/>
       <w:r>
@@ -9044,8 +9054,8 @@
           <w:szCs w:val="27"/>
         </w:rPr>
       </w:pPr>
-      <w:bookmarkStart w:id="17" w:name="running-tests-in-parallel-or-consecutive"/>
-      <w:bookmarkStart w:id="18" w:name="_Toc485369476"/>
+      <w:bookmarkStart w:id="17" w:name="_Toc485369476"/>
+      <w:bookmarkStart w:id="18" w:name="running-tests-in-parallel-or-consecutive"/>
       <w:bookmarkEnd w:id="17"/>
       <w:bookmarkEnd w:id="18"/>
       <w:r>
@@ -9092,7 +9102,7 @@
         </w:rPr>
         <w:t xml:space="preserve"> and writes some data to that file. Then each test reads the data in that file and asserts that the file contains a particular value, which is different in each test. Because the tests are all run at the same time, one test might over</w:t>
       </w:r>
-      <w:del w:id="40" w:author="Carol Nichols" w:date="2017-07-09T20:16:00Z">
+      <w:del w:id="41" w:author="Carol Nichols" w:date="2017-07-09T20:16:00Z">
         <w:r>
           <w:rPr>
             <w:rFonts w:eastAsia="Microsoft YaHei"/>
@@ -9170,8 +9180,8 @@
           <w:szCs w:val="27"/>
         </w:rPr>
       </w:pPr>
-      <w:bookmarkStart w:id="19" w:name="showing-function-output"/>
-      <w:bookmarkStart w:id="20" w:name="_Toc485369477"/>
+      <w:bookmarkStart w:id="19" w:name="_Toc485369477"/>
+      <w:bookmarkStart w:id="20" w:name="showing-function-output"/>
       <w:bookmarkEnd w:id="19"/>
       <w:bookmarkEnd w:id="20"/>
       <w:r>
@@ -10014,8 +10024,8 @@
           <w:szCs w:val="27"/>
         </w:rPr>
       </w:pPr>
-      <w:bookmarkStart w:id="21" w:name="running-a-subset-of-tests-by-name"/>
-      <w:bookmarkStart w:id="22" w:name="_Toc485369478"/>
+      <w:bookmarkStart w:id="21" w:name="_Toc485369478"/>
+      <w:bookmarkStart w:id="22" w:name="running-a-subset-of-tests-by-name"/>
       <w:bookmarkEnd w:id="21"/>
       <w:bookmarkEnd w:id="22"/>
       <w:r>
@@ -10469,8 +10479,8 @@
           <w:szCs w:val="24"/>
         </w:rPr>
       </w:pPr>
-      <w:bookmarkStart w:id="23" w:name="running-single-tests"/>
-      <w:bookmarkStart w:id="24" w:name="_Toc485369479"/>
+      <w:bookmarkStart w:id="23" w:name="_Toc485369479"/>
+      <w:bookmarkStart w:id="24" w:name="running-single-tests"/>
       <w:bookmarkEnd w:id="23"/>
       <w:bookmarkEnd w:id="24"/>
       <w:r>
@@ -10529,13 +10539,13 @@
         <w:rPr/>
         <w:t xml:space="preserve">Finished </w:t>
       </w:r>
-      <w:del w:id="42" w:author="Carol Nichols" w:date="2017-07-09T20:16:00Z">
+      <w:del w:id="43" w:author="Carol Nichols" w:date="2017-07-09T20:16:00Z">
         <w:r>
           <w:rPr/>
           <w:delText>debug</w:delText>
         </w:r>
       </w:del>
-      <w:ins w:id="43" w:author="Carol Nichols" w:date="2017-07-09T20:16:00Z">
+      <w:ins w:id="44" w:author="Carol Nichols" w:date="2017-07-09T20:16:00Z">
         <w:r>
           <w:rPr/>
           <w:t>dev</w:t>
@@ -10643,8 +10653,8 @@
           <w:szCs w:val="24"/>
         </w:rPr>
       </w:pPr>
-      <w:bookmarkStart w:id="25" w:name="filtering-to-run-multiple-tests"/>
-      <w:bookmarkStart w:id="26" w:name="_Toc485369480"/>
+      <w:bookmarkStart w:id="25" w:name="_Toc485369480"/>
+      <w:bookmarkStart w:id="26" w:name="filtering-to-run-multiple-tests"/>
       <w:bookmarkEnd w:id="25"/>
       <w:bookmarkEnd w:id="26"/>
       <w:r>
@@ -10715,13 +10725,13 @@
         <w:rPr/>
         <w:t xml:space="preserve">Finished </w:t>
       </w:r>
-      <w:del w:id="44" w:author="Carol Nichols" w:date="2017-07-09T20:16:00Z">
+      <w:del w:id="45" w:author="Carol Nichols" w:date="2017-07-09T20:16:00Z">
         <w:r>
           <w:rPr/>
           <w:delText>debug</w:delText>
         </w:r>
       </w:del>
-      <w:ins w:id="45" w:author="Carol Nichols" w:date="2017-07-09T20:16:00Z">
+      <w:ins w:id="46" w:author="Carol Nichols" w:date="2017-07-09T20:16:00Z">
         <w:r>
           <w:rPr/>
           <w:t>dev</w:t>
@@ -10841,8 +10851,8 @@
           <w:szCs w:val="27"/>
         </w:rPr>
       </w:pPr>
-      <w:bookmarkStart w:id="27" w:name="ignore-some-tests-unless-specifically-re"/>
-      <w:bookmarkStart w:id="28" w:name="_Toc485369481"/>
+      <w:bookmarkStart w:id="27" w:name="_Toc485369481"/>
+      <w:bookmarkStart w:id="28" w:name="ignore-some-tests-unless-specifically-re"/>
       <w:bookmarkEnd w:id="27"/>
       <w:bookmarkEnd w:id="28"/>
       <w:r>
@@ -11034,7 +11044,7 @@
         </w:rPr>
         <w:t xml:space="preserve"> line to the test we want to ex</w:t>
       </w:r>
-      <w:del w:id="46" w:author="Carol Nichols" w:date="2017-07-09T20:01:00Z">
+      <w:del w:id="47" w:author="Carol Nichols" w:date="2017-07-09T20:01:00Z">
         <w:r>
           <w:rPr>
             <w:rFonts w:eastAsia="Microsoft YaHei"/>
@@ -11048,7 +11058,7 @@
         </w:rPr>
         <w:t>c</w:t>
       </w:r>
-      <w:ins w:id="47" w:author="Carol Nichols" w:date="2017-07-09T20:01:00Z">
+      <w:ins w:id="48" w:author="Carol Nichols" w:date="2017-07-09T20:01:00Z">
         <w:r>
           <w:rPr>
             <w:rFonts w:eastAsia="Microsoft YaHei"/>
@@ -11136,13 +11146,13 @@
         <w:rPr/>
         <w:t xml:space="preserve">Finished </w:t>
       </w:r>
-      <w:del w:id="48" w:author="Carol Nichols" w:date="2017-07-09T20:17:00Z">
+      <w:del w:id="49" w:author="Carol Nichols" w:date="2017-07-09T20:17:00Z">
         <w:r>
           <w:rPr/>
           <w:delText>debug</w:delText>
         </w:r>
       </w:del>
-      <w:ins w:id="49" w:author="Carol Nichols" w:date="2017-07-09T20:17:00Z">
+      <w:ins w:id="50" w:author="Carol Nichols" w:date="2017-07-09T20:17:00Z">
         <w:r>
           <w:rPr/>
           <w:t>dev</w:t>
@@ -11355,13 +11365,13 @@
         <w:rPr/>
         <w:t xml:space="preserve">Finished </w:t>
       </w:r>
-      <w:del w:id="50" w:author="Carol Nichols" w:date="2017-07-09T20:17:00Z">
+      <w:del w:id="51" w:author="Carol Nichols" w:date="2017-07-09T20:17:00Z">
         <w:r>
           <w:rPr/>
           <w:delText>debug</w:delText>
         </w:r>
       </w:del>
-      <w:ins w:id="51" w:author="Carol Nichols" w:date="2017-07-09T20:17:00Z">
+      <w:ins w:id="52" w:author="Carol Nichols" w:date="2017-07-09T20:17:00Z">
         <w:r>
           <w:rPr/>
           <w:t>dev</w:t>
@@ -11493,8 +11503,8 @@
           <w:szCs w:val="36"/>
         </w:rPr>
       </w:pPr>
-      <w:bookmarkStart w:id="29" w:name="test-organization"/>
-      <w:bookmarkStart w:id="30" w:name="_Toc485369482"/>
+      <w:bookmarkStart w:id="29" w:name="_Toc485369482"/>
+      <w:bookmarkStart w:id="30" w:name="test-organization"/>
       <w:bookmarkEnd w:id="29"/>
       <w:bookmarkEnd w:id="30"/>
       <w:r>
@@ -11567,8 +11577,8 @@
           <w:szCs w:val="27"/>
         </w:rPr>
       </w:pPr>
-      <w:bookmarkStart w:id="31" w:name="unit-tests"/>
-      <w:bookmarkStart w:id="32" w:name="_Toc485369483"/>
+      <w:bookmarkStart w:id="31" w:name="_Toc485369483"/>
+      <w:bookmarkStart w:id="32" w:name="unit-tests"/>
       <w:bookmarkEnd w:id="31"/>
       <w:bookmarkEnd w:id="32"/>
       <w:r>
@@ -11866,7 +11876,7 @@
         </w:rPr>
         <w:t xml:space="preserve"> stands for </w:t>
       </w:r>
-      <w:del w:id="52" w:author="Eddy" w:date="2017-06-16T11:32:00Z">
+      <w:del w:id="53" w:author="Eddy" w:date="2017-06-16T11:32:00Z">
         <w:r>
           <w:rPr>
             <w:rStyle w:val="EmphasisItalic"/>
@@ -11875,7 +11885,7 @@
           <w:delText>configruation</w:delText>
         </w:r>
       </w:del>
-      <w:ins w:id="53" w:author="Eddy" w:date="2017-06-16T11:32:00Z">
+      <w:ins w:id="54" w:author="Eddy" w:date="2017-06-16T11:32:00Z">
         <w:r>
           <w:rPr>
             <w:rStyle w:val="EmphasisItalic"/>
@@ -11897,20 +11907,6 @@
         </w:rPr>
         <w:t>should only be included given a certain configuration</w:t>
       </w:r>
-      <w:ins w:id="54" w:author="Carol Nichols" w:date="2017-07-09T20:03:00Z">
-        <w:r>
-          <w:rPr>
-            <w:rFonts w:eastAsia="Microsoft YaHei"/>
-          </w:rPr>
-          <w:t xml:space="preserve"> option</w:t>
-        </w:r>
-      </w:ins>
-      <w:r>
-        <w:rPr>
-          <w:rFonts w:eastAsia="Microsoft YaHei"/>
-        </w:rPr>
-        <w:t>. In this case, the configuration</w:t>
-      </w:r>
       <w:ins w:id="55" w:author="Carol Nichols" w:date="2017-07-09T20:03:00Z">
         <w:r>
           <w:rPr>
@@ -11923,6 +11919,20 @@
         <w:rPr>
           <w:rFonts w:eastAsia="Microsoft YaHei"/>
         </w:rPr>
+        <w:t>. In this case, the configuration</w:t>
+      </w:r>
+      <w:ins w:id="56" w:author="Carol Nichols" w:date="2017-07-09T20:03:00Z">
+        <w:r>
+          <w:rPr>
+            <w:rFonts w:eastAsia="Microsoft YaHei"/>
+          </w:rPr>
+          <w:t xml:space="preserve"> option</w:t>
+        </w:r>
+      </w:ins>
+      <w:r>
+        <w:rPr>
+          <w:rFonts w:eastAsia="Microsoft YaHei"/>
+        </w:rPr>
         <w:t xml:space="preserve"> is </w:t>
       </w:r>
       <w:r>
@@ -11992,8 +12002,8 @@
           <w:szCs w:val="24"/>
         </w:rPr>
       </w:pPr>
-      <w:bookmarkStart w:id="35" w:name="testing-private-functions"/>
-      <w:bookmarkStart w:id="36" w:name="_Toc485369485"/>
+      <w:bookmarkStart w:id="35" w:name="_Toc485369485"/>
+      <w:bookmarkStart w:id="36" w:name="testing-private-functions"/>
       <w:bookmarkEnd w:id="35"/>
       <w:bookmarkEnd w:id="36"/>
       <w:r>
@@ -12325,8 +12335,8 @@
           <w:szCs w:val="27"/>
         </w:rPr>
       </w:pPr>
-      <w:bookmarkStart w:id="37" w:name="integration-tests"/>
-      <w:bookmarkStart w:id="38" w:name="_Toc485369486"/>
+      <w:bookmarkStart w:id="37" w:name="_Toc485369486"/>
+      <w:bookmarkStart w:id="38" w:name="integration-tests"/>
       <w:bookmarkEnd w:id="37"/>
       <w:bookmarkEnd w:id="38"/>
       <w:r>
@@ -12742,13 +12752,13 @@
         <w:rPr/>
         <w:t xml:space="preserve">Finished </w:t>
       </w:r>
-      <w:del w:id="56" w:author="Carol Nichols" w:date="2017-07-09T20:17:00Z">
+      <w:del w:id="57" w:author="Carol Nichols" w:date="2017-07-09T20:17:00Z">
         <w:r>
           <w:rPr/>
           <w:delText>debug</w:delText>
         </w:r>
       </w:del>
-      <w:ins w:id="57" w:author="Carol Nichols" w:date="2017-07-09T20:17:00Z">
+      <w:ins w:id="58" w:author="Carol Nichols" w:date="2017-07-09T20:17:00Z">
         <w:r>
           <w:rPr/>
           <w:t>dev</w:t>
@@ -13142,13 +13152,13 @@
         <w:rPr/>
         <w:t xml:space="preserve">Finished </w:t>
       </w:r>
-      <w:del w:id="58" w:author="Carol Nichols" w:date="2017-07-09T20:17:00Z">
+      <w:del w:id="59" w:author="Carol Nichols" w:date="2017-07-09T20:17:00Z">
         <w:r>
           <w:rPr/>
           <w:delText>debug</w:delText>
         </w:r>
       </w:del>
-      <w:ins w:id="59" w:author="Carol Nichols" w:date="2017-07-09T20:17:00Z">
+      <w:ins w:id="60" w:author="Carol Nichols" w:date="2017-07-09T20:17:00Z">
         <w:r>
           <w:rPr/>
           <w:t>dev</w:t>
@@ -13257,8 +13267,8 @@
           <w:szCs w:val="24"/>
         </w:rPr>
       </w:pPr>
-      <w:bookmarkStart w:id="41" w:name="submodules-in-integration-tests"/>
-      <w:bookmarkStart w:id="42" w:name="_Toc485369488"/>
+      <w:bookmarkStart w:id="41" w:name="_Toc485369488"/>
+      <w:bookmarkStart w:id="42" w:name="submodules-in-integration-tests"/>
       <w:bookmarkEnd w:id="41"/>
       <w:bookmarkEnd w:id="42"/>
       <w:r>
@@ -14081,8 +14091,8 @@
           <w:szCs w:val="24"/>
         </w:rPr>
       </w:pPr>
-      <w:bookmarkStart w:id="43" w:name="integration-tests-for-binary-crates"/>
-      <w:bookmarkStart w:id="44" w:name="_Toc485369489"/>
+      <w:bookmarkStart w:id="43" w:name="_Toc485369489"/>
+      <w:bookmarkStart w:id="44" w:name="integration-tests-for-binary-crates"/>
       <w:bookmarkEnd w:id="43"/>
       <w:bookmarkEnd w:id="44"/>
       <w:r>
@@ -14257,8 +14267,8 @@
           <w:szCs w:val="36"/>
         </w:rPr>
       </w:pPr>
-      <w:bookmarkStart w:id="45" w:name="summary"/>
-      <w:bookmarkStart w:id="46" w:name="_Toc485369490"/>
+      <w:bookmarkStart w:id="45" w:name="_Toc485369490"/>
+      <w:bookmarkStart w:id="46" w:name="summary"/>
       <w:bookmarkEnd w:id="45"/>
       <w:bookmarkEnd w:id="46"/>
       <w:r>

</xml_diff>